<commit_message>
added support for 'website' bibliography entries
</commit_message>
<xml_diff>
--- a/testing/WML/testing ground/Wordbibliographies.docx_FILES (2)/Wordbibliographies.docx_FILES (2).docx
+++ b/testing/WML/testing ground/Wordbibliographies.docx_FILES (2)/Wordbibliographies.docx_FILES (2).docx
@@ -1489,28 +1489,18 @@
     <b:RefOrder>7</b:RefOrder>
   </b:Source>
   <b:Source>
+    <b:SourceType>InternetSite</b:SourceType>
     <b:Tag>Autar7</b:Tag>
-    <b:SourceType>InternetSite</b:SourceType>
-    <b:Guid>{441BE028-A740-495E-9989-B25113E22723}</b:Guid>
-    <b:Title>Name of Web Page </b:Title>
-    <b:Year>Year </b:Year>
     <b:Author>
       <b:Author>
-        <b:NameList>
-          <b:Person>
-            <b:Last>Author</b:Last>
-          </b:Person>
-        </b:NameList>
+        <b:NameList/>
       </b:Author>
     </b:Author>
-    <b:InternetSiteTitle>Name of Web Site </b:InternetSiteTitle>
-    <b:Month>Month </b:Month>
-    <b:Day>Day </b:Day>
-    <b:YearAccessed>Year Accessed</b:YearAccessed>
-    <b:MonthAccessed>Month Accessed</b:MonthAccessed>
-    <b:DayAccessed>Day accessed</b:DayAccessed>
-    <b:URL>URL</b:URL>
-    <b:RefOrder>8</b:RefOrder>
+    <b:Title>CorTeX framework</b:Title>
+    <b:URL>http://cortex.mathweb.org</b:URL>
+    <b:YearAccessed>2014</b:YearAccessed>
+    <b:MonthAccessed>02</b:MonthAccessed>
+    <b:DayAccessed>14</b:DayAccessed>
   </b:Source>
   <b:Source>
     <b:Tag>Autar8</b:Tag>

</xml_diff>

<commit_message>
Added support for misc bibliography entries
</commit_message>
<xml_diff>
--- a/testing/WML/testing ground/Wordbibliographies.docx_FILES (2)/Wordbibliographies.docx_FILES (2).docx
+++ b/testing/WML/testing ground/Wordbibliographies.docx_FILES (2)/Wordbibliographies.docx_FILES (2).docx
@@ -1694,28 +1694,32 @@
     <b:RefOrder>17</b:RefOrder>
   </b:Source>
   <b:Source>
+    <b:SourceType>Misc</b:SourceType>
     <b:Tag>Autar10</b:Tag>
-    <b:SourceType>Misc</b:SourceType>
-    <b:Guid>{BBB7BABF-820C-4E87-A3D7-177D5820DB96}</b:Guid>
-    <b:Title>Title</b:Title>
-    <b:Year>Year </b:Year>
-    <b:Month>Month</b:Month>
-    <b:Day>Day</b:Day>
     <b:Author>
       <b:Author>
         <b:NameList>
           <b:Person>
-            <b:Last>Author</b:Last>
+            <b:First>Marco B.</b:First>
+            <b:Last>Caminati</b:Last>
+          </b:Person>
+          <b:Person>
+            <b:First>Manfred</b:First>
+            <b:Last>Kerber</b:Last>
+          </b:Person>
+          <b:Person>
+            <b:First>Christoph</b:First>
+            <b:Last>Lange</b:Last>
+          </b:Person>
+          <b:Person>
+            <b:First>Colin</b:First>
+            <b:Last>Rowat</b:Last>
           </b:Person>
         </b:NameList>
       </b:Author>
     </b:Author>
-    <b:PublicationTitle>Publication Title</b:PublicationTitle>
-    <b:City>city </b:City>
-    <b:StateProvince>State/Province</b:StateProvince>
-    <b:CountryRegion>Country/Region</b:CountryRegion>
-    <b:Publisher>Publisher</b:Publisher>
-    <b:RefOrder>18</b:RefOrder>
+    <b:Title>Proving soundness of combinatorial Vickrey auctions and generating verified executable code</b:Title>
+    <b:Year>2013</b:Year>
   </b:Source>
 </b:Sources>
 </file>

</xml_diff>